<commit_message>
adding diagram state transaction and finalizing CDC
</commit_message>
<xml_diff>
--- a/Cahier des charges/CDC_macnss.docx
+++ b/Cahier des charges/CDC_macnss.docx
@@ -2687,7 +2687,7 @@
           <w:szCs w:val="36"/>
         </w:rPr>
         <w:drawing>
-          <wp:anchor distT="0" distB="0" distL="114300" distR="114300" simplePos="0" relativeHeight="251658240" behindDoc="1" locked="0" layoutInCell="1" allowOverlap="1" wp14:anchorId="156F106F" wp14:editId="2426F2BE">
+          <wp:anchor distT="0" distB="0" distL="114300" distR="114300" simplePos="0" relativeHeight="251658240" behindDoc="1" locked="0" layoutInCell="1" allowOverlap="1" wp14:anchorId="156F106F" wp14:editId="3C5F9F9B">
             <wp:simplePos x="0" y="0"/>
             <wp:positionH relativeFrom="margin">
               <wp:align>center</wp:align>
@@ -2794,6 +2794,144 @@
     </w:p>
     <w:p>
       <w:pPr>
+        <w:pStyle w:val="Paragraphedeliste"/>
+        <w:numPr>
+          <w:ilvl w:val="0"/>
+          <w:numId w:val="13"/>
+        </w:numPr>
+        <w:spacing w:line="360" w:lineRule="auto"/>
+        <w:rPr>
+          <w:rFonts w:ascii="Arial" w:eastAsia="Arial" w:hAnsi="Arial" w:cs="Arial"/>
+          <w:color w:val="202124"/>
+          <w:highlight w:val="white"/>
+        </w:rPr>
+      </w:pPr>
+      <w:r>
+        <w:rPr>
+          <w:color w:val="000000"/>
+          <w:sz w:val="24"/>
+          <w:szCs w:val="24"/>
+        </w:rPr>
+        <w:lastRenderedPageBreak/>
+        <w:t>Diagramme</w:t>
+      </w:r>
+      <w:r>
+        <w:rPr>
+          <w:color w:val="000000"/>
+          <w:sz w:val="24"/>
+          <w:szCs w:val="24"/>
+        </w:rPr>
+        <w:t xml:space="preserve"> d’état de transition</w:t>
+      </w:r>
+    </w:p>
+    <w:p>
+      <w:pPr>
+        <w:spacing w:line="360" w:lineRule="auto"/>
+        <w:rPr>
+          <w:rFonts w:ascii="Arial" w:eastAsia="Arial" w:hAnsi="Arial" w:cs="Arial"/>
+          <w:color w:val="202124"/>
+          <w:highlight w:val="white"/>
+        </w:rPr>
+      </w:pPr>
+      <w:r>
+        <w:rPr>
+          <w:noProof/>
+          <w:color w:val="2F5496"/>
+          <w:sz w:val="36"/>
+          <w:szCs w:val="36"/>
+        </w:rPr>
+        <w:drawing>
+          <wp:anchor distT="0" distB="0" distL="114300" distR="114300" simplePos="0" relativeHeight="251659264" behindDoc="1" locked="0" layoutInCell="1" allowOverlap="1" wp14:anchorId="2CD555C9" wp14:editId="07A171C9">
+            <wp:simplePos x="0" y="0"/>
+            <wp:positionH relativeFrom="margin">
+              <wp:posOffset>-1270</wp:posOffset>
+            </wp:positionH>
+            <wp:positionV relativeFrom="paragraph">
+              <wp:posOffset>2261037</wp:posOffset>
+            </wp:positionV>
+            <wp:extent cx="5754370" cy="6243320"/>
+            <wp:effectExtent l="0" t="0" r="0" b="5080"/>
+            <wp:wrapTight wrapText="bothSides">
+              <wp:wrapPolygon edited="0">
+                <wp:start x="0" y="0"/>
+                <wp:lineTo x="0" y="21552"/>
+                <wp:lineTo x="21524" y="21552"/>
+                <wp:lineTo x="21524" y="0"/>
+                <wp:lineTo x="0" y="0"/>
+              </wp:wrapPolygon>
+            </wp:wrapTight>
+            <wp:docPr id="2" name="Image 2"/>
+            <wp:cNvGraphicFramePr>
+              <a:graphicFrameLocks xmlns:a="http://schemas.openxmlformats.org/drawingml/2006/main" noChangeAspect="1"/>
+            </wp:cNvGraphicFramePr>
+            <a:graphic xmlns:a="http://schemas.openxmlformats.org/drawingml/2006/main">
+              <a:graphicData uri="http://schemas.openxmlformats.org/drawingml/2006/picture">
+                <pic:pic xmlns:pic="http://schemas.openxmlformats.org/drawingml/2006/picture">
+                  <pic:nvPicPr>
+                    <pic:cNvPr id="0" name="Picture 1"/>
+                    <pic:cNvPicPr>
+                      <a:picLocks noChangeAspect="1" noChangeArrowheads="1"/>
+                    </pic:cNvPicPr>
+                  </pic:nvPicPr>
+                  <pic:blipFill>
+                    <a:blip r:embed="rId11">
+                      <a:extLst>
+                        <a:ext uri="{28A0092B-C50C-407E-A947-70E740481C1C}">
+                          <a14:useLocalDpi xmlns:a14="http://schemas.microsoft.com/office/drawing/2010/main" val="0"/>
+                        </a:ext>
+                      </a:extLst>
+                    </a:blip>
+                    <a:srcRect/>
+                    <a:stretch>
+                      <a:fillRect/>
+                    </a:stretch>
+                  </pic:blipFill>
+                  <pic:spPr bwMode="auto">
+                    <a:xfrm>
+                      <a:off x="0" y="0"/>
+                      <a:ext cx="5754370" cy="6243320"/>
+                    </a:xfrm>
+                    <a:prstGeom prst="rect">
+                      <a:avLst/>
+                    </a:prstGeom>
+                    <a:noFill/>
+                    <a:ln>
+                      <a:noFill/>
+                    </a:ln>
+                  </pic:spPr>
+                </pic:pic>
+              </a:graphicData>
+            </a:graphic>
+          </wp:anchor>
+        </w:drawing>
+      </w:r>
+      <w:r>
+        <w:rPr>
+          <w:rFonts w:ascii="Arial" w:eastAsia="Arial" w:hAnsi="Arial" w:cs="Arial"/>
+          <w:color w:val="202124"/>
+          <w:highlight w:val="white"/>
+        </w:rPr>
+        <w:t xml:space="preserve">Un diagramme états-transitions est un schéma utilisé en génie logiciel pour représenter des automates déterministes. Il fait partie du modèle UML et s'inspire principalement du formalisme des </w:t>
+      </w:r>
+      <w:r>
+        <w:rPr>
+          <w:rFonts w:ascii="Arial" w:eastAsia="Arial" w:hAnsi="Arial" w:cs="Arial"/>
+          <w:color w:val="202124"/>
+          <w:highlight w:val="white"/>
+        </w:rPr>
+        <w:t>state charts</w:t>
+      </w:r>
+      <w:r>
+        <w:rPr>
+          <w:rFonts w:ascii="Arial" w:eastAsia="Arial" w:hAnsi="Arial" w:cs="Arial"/>
+          <w:color w:val="202124"/>
+          <w:highlight w:val="white"/>
+        </w:rPr>
+        <w:t xml:space="preserve"> et rappelle les grafcets des automates. S'ils ne permettent pas de comprendre globalement le fonctionnement du système, ils sont directement transposables en algorithme. En effet, contrairement au diagramme d'activité qui aborde le système d'un point de vue global, le diagramme états-transitions cible un objet unique du système. Tous les automates d'un système s'exécutent parallèlement et peuvent donc changer d'état de façon indépendante.</w:t>
+      </w:r>
+    </w:p>
+    <w:p>
+      <w:pPr>
         <w:spacing w:line="360" w:lineRule="auto"/>
         <w:rPr>
           <w:color w:val="2F5496"/>
@@ -2875,7 +3013,6 @@
           <w:szCs w:val="24"/>
         </w:rPr>
       </w:pPr>
-      <w:proofErr w:type="gramStart"/>
       <w:r>
         <w:rPr>
           <w:sz w:val="24"/>
@@ -2889,19 +3026,8 @@
           <w:sz w:val="24"/>
           <w:szCs w:val="24"/>
         </w:rPr>
-        <w:t> :</w:t>
-      </w:r>
-      <w:proofErr w:type="gramEnd"/>
-    </w:p>
-    <w:p>
-      <w:pPr>
-        <w:spacing w:line="360" w:lineRule="auto"/>
-        <w:rPr>
-          <w:color w:val="2F5496"/>
-          <w:sz w:val="24"/>
-          <w:szCs w:val="24"/>
-        </w:rPr>
-      </w:pPr>
+        <w:t>:</w:t>
+      </w:r>
     </w:p>
     <w:p>
       <w:pPr>
@@ -2920,9 +3046,47 @@
           <w:szCs w:val="24"/>
         </w:rPr>
         <w:drawing>
-          <wp:inline distT="114300" distB="114300" distL="114300" distR="114300" wp14:anchorId="30467A9C" wp14:editId="1ADA7AAE">
-            <wp:extent cx="5760410" cy="3238500"/>
-            <wp:effectExtent l="0" t="0" r="0" b="0"/>
+          <wp:anchor distT="0" distB="0" distL="114300" distR="114300" simplePos="0" relativeHeight="251660288" behindDoc="1" locked="0" layoutInCell="1" allowOverlap="1" wp14:anchorId="30467A9C" wp14:editId="082E1724">
+            <wp:simplePos x="0" y="0"/>
+            <wp:positionH relativeFrom="column">
+              <wp:posOffset>928895</wp:posOffset>
+            </wp:positionH>
+            <wp:positionV relativeFrom="paragraph">
+              <wp:posOffset>180493</wp:posOffset>
+            </wp:positionV>
+            <wp:extent cx="3767959" cy="1939159"/>
+            <wp:effectExtent l="0" t="0" r="0" b="4445"/>
+            <wp:wrapTight wrapText="bothSides">
+              <wp:wrapPolygon edited="0">
+                <wp:start x="11250" y="0"/>
+                <wp:lineTo x="10157" y="3608"/>
+                <wp:lineTo x="9502" y="4882"/>
+                <wp:lineTo x="9393" y="5306"/>
+                <wp:lineTo x="9830" y="7004"/>
+                <wp:lineTo x="8301" y="8490"/>
+                <wp:lineTo x="8191" y="8915"/>
+                <wp:lineTo x="8847" y="10400"/>
+                <wp:lineTo x="7645" y="12947"/>
+                <wp:lineTo x="7536" y="13584"/>
+                <wp:lineTo x="7973" y="13796"/>
+                <wp:lineTo x="7536" y="20588"/>
+                <wp:lineTo x="7427" y="20801"/>
+                <wp:lineTo x="7427" y="21437"/>
+                <wp:lineTo x="8191" y="21437"/>
+                <wp:lineTo x="13325" y="20588"/>
+                <wp:lineTo x="14089" y="20164"/>
+                <wp:lineTo x="14089" y="17192"/>
+                <wp:lineTo x="13980" y="13796"/>
+                <wp:lineTo x="13434" y="10400"/>
+                <wp:lineTo x="14089" y="9127"/>
+                <wp:lineTo x="13762" y="8066"/>
+                <wp:lineTo x="11905" y="7004"/>
+                <wp:lineTo x="12779" y="3608"/>
+                <wp:lineTo x="12560" y="2123"/>
+                <wp:lineTo x="11905" y="0"/>
+                <wp:lineTo x="11250" y="0"/>
+              </wp:wrapPolygon>
+            </wp:wrapTight>
             <wp:docPr id="16" name="image2.png"/>
             <wp:cNvGraphicFramePr/>
             <a:graphic xmlns:a="http://schemas.openxmlformats.org/drawingml/2006/main">
@@ -2933,7 +3097,13 @@
                     <pic:cNvPicPr preferRelativeResize="0"/>
                   </pic:nvPicPr>
                   <pic:blipFill>
-                    <a:blip r:embed="rId11"/>
+                    <a:blip r:embed="rId12" cstate="print">
+                      <a:extLst>
+                        <a:ext uri="{28A0092B-C50C-407E-A947-70E740481C1C}">
+                          <a14:useLocalDpi xmlns:a14="http://schemas.microsoft.com/office/drawing/2010/main" val="0"/>
+                        </a:ext>
+                      </a:extLst>
+                    </a:blip>
                     <a:srcRect/>
                     <a:stretch>
                       <a:fillRect/>
@@ -2942,7 +3112,7 @@
                   <pic:spPr>
                     <a:xfrm>
                       <a:off x="0" y="0"/>
-                      <a:ext cx="5760410" cy="3238500"/>
+                      <a:ext cx="3767959" cy="1939159"/>
                     </a:xfrm>
                     <a:prstGeom prst="rect">
                       <a:avLst/>
@@ -2952,7 +3122,7 @@
                 </pic:pic>
               </a:graphicData>
             </a:graphic>
-          </wp:inline>
+          </wp:anchor>
         </w:drawing>
       </w:r>
     </w:p>
@@ -3008,9 +3178,95 @@
     </w:p>
     <w:p>
       <w:pPr>
-        <w:spacing w:line="360" w:lineRule="auto"/>
-        <w:rPr>
-          <w:color w:val="2F5496"/>
+        <w:spacing w:line="240" w:lineRule="auto"/>
+        <w:jc w:val="center"/>
+        <w:rPr>
+          <w:sz w:val="28"/>
+          <w:szCs w:val="28"/>
+        </w:rPr>
+      </w:pPr>
+    </w:p>
+    <w:p>
+      <w:pPr>
+        <w:pStyle w:val="Paragraphedeliste"/>
+        <w:spacing w:line="240" w:lineRule="auto"/>
+        <w:jc w:val="center"/>
+        <w:rPr>
+          <w:sz w:val="28"/>
+          <w:szCs w:val="28"/>
+        </w:rPr>
+      </w:pPr>
+      <w:r>
+        <w:rPr>
+          <w:sz w:val="28"/>
+          <w:szCs w:val="28"/>
+        </w:rPr>
+        <w:t>Le Java est un langage de programmation orientée objet développé par Sun Microsystems en 1995, et racheté depuis par Oracle. Le principal avantage de Java est son interopérabilité : la technologie fonctionne aussi bien sur Windows que Mac ou Linux, et sur une myriade d'appareils : centres de données, ordinateur, téléphone mobile, lecteur Blu-ray, périphériques TV, consoles de jeux, appareils connectés... Un autre avantage est son caractère universel : le même système peut être utilisé pour une grande variété d'applications. Le langage Java est basé sur le C++, mais avec une approche simplifiée et des fonctionnalités plus avancées.</w:t>
+      </w:r>
+    </w:p>
+    <w:p>
+      <w:pPr>
+        <w:pBdr>
+          <w:top w:val="nil"/>
+          <w:left w:val="nil"/>
+          <w:bottom w:val="nil"/>
+          <w:right w:val="nil"/>
+          <w:between w:val="nil"/>
+        </w:pBdr>
+        <w:spacing w:after="0" w:line="360" w:lineRule="auto"/>
+        <w:rPr>
+          <w:color w:val="000000"/>
+          <w:sz w:val="24"/>
+          <w:szCs w:val="24"/>
+        </w:rPr>
+      </w:pPr>
+    </w:p>
+    <w:p>
+      <w:pPr>
+        <w:pBdr>
+          <w:top w:val="nil"/>
+          <w:left w:val="nil"/>
+          <w:bottom w:val="nil"/>
+          <w:right w:val="nil"/>
+          <w:between w:val="nil"/>
+        </w:pBdr>
+        <w:spacing w:after="0" w:line="360" w:lineRule="auto"/>
+        <w:rPr>
+          <w:color w:val="000000"/>
+          <w:sz w:val="24"/>
+          <w:szCs w:val="24"/>
+        </w:rPr>
+      </w:pPr>
+    </w:p>
+    <w:p>
+      <w:pPr>
+        <w:pBdr>
+          <w:top w:val="nil"/>
+          <w:left w:val="nil"/>
+          <w:bottom w:val="nil"/>
+          <w:right w:val="nil"/>
+          <w:between w:val="nil"/>
+        </w:pBdr>
+        <w:spacing w:after="0" w:line="360" w:lineRule="auto"/>
+        <w:rPr>
+          <w:color w:val="000000"/>
+          <w:sz w:val="24"/>
+          <w:szCs w:val="24"/>
+        </w:rPr>
+      </w:pPr>
+    </w:p>
+    <w:p>
+      <w:pPr>
+        <w:pBdr>
+          <w:top w:val="nil"/>
+          <w:left w:val="nil"/>
+          <w:bottom w:val="nil"/>
+          <w:right w:val="nil"/>
+          <w:between w:val="nil"/>
+        </w:pBdr>
+        <w:spacing w:after="0" w:line="360" w:lineRule="auto"/>
+        <w:rPr>
+          <w:color w:val="000000"/>
           <w:sz w:val="24"/>
           <w:szCs w:val="24"/>
         </w:rPr>
@@ -3227,7 +3483,7 @@
       </w:pPr>
     </w:p>
     <w:sectPr>
-      <w:headerReference w:type="default" r:id="rId12"/>
+      <w:headerReference w:type="default" r:id="rId13"/>
       <w:pgSz w:w="11906" w:h="16838"/>
       <w:pgMar w:top="1417" w:right="1417" w:bottom="1417" w:left="1417" w:header="708" w:footer="708" w:gutter="0"/>
       <w:pgNumType w:start="1"/>
@@ -4200,6 +4456,119 @@
     </w:lvl>
   </w:abstractNum>
   <w:abstractNum w:abstractNumId="8" w15:restartNumberingAfterBreak="0">
+    <w:nsid w:val="45B74E17"/>
+    <w:multiLevelType w:val="hybridMultilevel"/>
+    <w:tmpl w:val="7A2C476C"/>
+    <w:lvl w:ilvl="0" w:tplc="040C0001">
+      <w:start w:val="1"/>
+      <w:numFmt w:val="bullet"/>
+      <w:lvlText w:val=""/>
+      <w:lvlJc w:val="left"/>
+      <w:pPr>
+        <w:ind w:left="720" w:hanging="360"/>
+      </w:pPr>
+      <w:rPr>
+        <w:rFonts w:ascii="Symbol" w:hAnsi="Symbol" w:hint="default"/>
+      </w:rPr>
+    </w:lvl>
+    <w:lvl w:ilvl="1" w:tplc="040C0003" w:tentative="1">
+      <w:start w:val="1"/>
+      <w:numFmt w:val="bullet"/>
+      <w:lvlText w:val="o"/>
+      <w:lvlJc w:val="left"/>
+      <w:pPr>
+        <w:ind w:left="1440" w:hanging="360"/>
+      </w:pPr>
+      <w:rPr>
+        <w:rFonts w:ascii="Courier New" w:hAnsi="Courier New" w:cs="Courier New" w:hint="default"/>
+      </w:rPr>
+    </w:lvl>
+    <w:lvl w:ilvl="2" w:tplc="040C0005" w:tentative="1">
+      <w:start w:val="1"/>
+      <w:numFmt w:val="bullet"/>
+      <w:lvlText w:val=""/>
+      <w:lvlJc w:val="left"/>
+      <w:pPr>
+        <w:ind w:left="2160" w:hanging="360"/>
+      </w:pPr>
+      <w:rPr>
+        <w:rFonts w:ascii="Wingdings" w:hAnsi="Wingdings" w:hint="default"/>
+      </w:rPr>
+    </w:lvl>
+    <w:lvl w:ilvl="3" w:tplc="040C0001" w:tentative="1">
+      <w:start w:val="1"/>
+      <w:numFmt w:val="bullet"/>
+      <w:lvlText w:val=""/>
+      <w:lvlJc w:val="left"/>
+      <w:pPr>
+        <w:ind w:left="2880" w:hanging="360"/>
+      </w:pPr>
+      <w:rPr>
+        <w:rFonts w:ascii="Symbol" w:hAnsi="Symbol" w:hint="default"/>
+      </w:rPr>
+    </w:lvl>
+    <w:lvl w:ilvl="4" w:tplc="040C0003" w:tentative="1">
+      <w:start w:val="1"/>
+      <w:numFmt w:val="bullet"/>
+      <w:lvlText w:val="o"/>
+      <w:lvlJc w:val="left"/>
+      <w:pPr>
+        <w:ind w:left="3600" w:hanging="360"/>
+      </w:pPr>
+      <w:rPr>
+        <w:rFonts w:ascii="Courier New" w:hAnsi="Courier New" w:cs="Courier New" w:hint="default"/>
+      </w:rPr>
+    </w:lvl>
+    <w:lvl w:ilvl="5" w:tplc="040C0005" w:tentative="1">
+      <w:start w:val="1"/>
+      <w:numFmt w:val="bullet"/>
+      <w:lvlText w:val=""/>
+      <w:lvlJc w:val="left"/>
+      <w:pPr>
+        <w:ind w:left="4320" w:hanging="360"/>
+      </w:pPr>
+      <w:rPr>
+        <w:rFonts w:ascii="Wingdings" w:hAnsi="Wingdings" w:hint="default"/>
+      </w:rPr>
+    </w:lvl>
+    <w:lvl w:ilvl="6" w:tplc="040C0001" w:tentative="1">
+      <w:start w:val="1"/>
+      <w:numFmt w:val="bullet"/>
+      <w:lvlText w:val=""/>
+      <w:lvlJc w:val="left"/>
+      <w:pPr>
+        <w:ind w:left="5040" w:hanging="360"/>
+      </w:pPr>
+      <w:rPr>
+        <w:rFonts w:ascii="Symbol" w:hAnsi="Symbol" w:hint="default"/>
+      </w:rPr>
+    </w:lvl>
+    <w:lvl w:ilvl="7" w:tplc="040C0003" w:tentative="1">
+      <w:start w:val="1"/>
+      <w:numFmt w:val="bullet"/>
+      <w:lvlText w:val="o"/>
+      <w:lvlJc w:val="left"/>
+      <w:pPr>
+        <w:ind w:left="5760" w:hanging="360"/>
+      </w:pPr>
+      <w:rPr>
+        <w:rFonts w:ascii="Courier New" w:hAnsi="Courier New" w:cs="Courier New" w:hint="default"/>
+      </w:rPr>
+    </w:lvl>
+    <w:lvl w:ilvl="8" w:tplc="040C0005" w:tentative="1">
+      <w:start w:val="1"/>
+      <w:numFmt w:val="bullet"/>
+      <w:lvlText w:val=""/>
+      <w:lvlJc w:val="left"/>
+      <w:pPr>
+        <w:ind w:left="6480" w:hanging="360"/>
+      </w:pPr>
+      <w:rPr>
+        <w:rFonts w:ascii="Wingdings" w:hAnsi="Wingdings" w:hint="default"/>
+      </w:rPr>
+    </w:lvl>
+  </w:abstractNum>
+  <w:abstractNum w:abstractNumId="9" w15:restartNumberingAfterBreak="0">
     <w:nsid w:val="5C4F050A"/>
     <w:multiLevelType w:val="multilevel"/>
     <w:tmpl w:val="0B96C2F0"/>
@@ -4312,7 +4681,7 @@
       </w:rPr>
     </w:lvl>
   </w:abstractNum>
-  <w:abstractNum w:abstractNumId="9" w15:restartNumberingAfterBreak="0">
+  <w:abstractNum w:abstractNumId="10" w15:restartNumberingAfterBreak="0">
     <w:nsid w:val="61D03C6E"/>
     <w:multiLevelType w:val="multilevel"/>
     <w:tmpl w:val="25EC4652"/>
@@ -4425,7 +4794,7 @@
       </w:rPr>
     </w:lvl>
   </w:abstractNum>
-  <w:abstractNum w:abstractNumId="10" w15:restartNumberingAfterBreak="0">
+  <w:abstractNum w:abstractNumId="11" w15:restartNumberingAfterBreak="0">
     <w:nsid w:val="74EE10AF"/>
     <w:multiLevelType w:val="multilevel"/>
     <w:tmpl w:val="904E81E6"/>
@@ -4538,7 +4907,7 @@
       </w:rPr>
     </w:lvl>
   </w:abstractNum>
-  <w:abstractNum w:abstractNumId="11" w15:restartNumberingAfterBreak="0">
+  <w:abstractNum w:abstractNumId="12" w15:restartNumberingAfterBreak="0">
     <w:nsid w:val="76B24FC6"/>
     <w:multiLevelType w:val="multilevel"/>
     <w:tmpl w:val="411095EC"/>
@@ -4649,16 +5018,19 @@
     <w:abstractNumId w:val="2"/>
   </w:num>
   <w:num w:numId="9" w16cid:durableId="812480537">
+    <w:abstractNumId w:val="10"/>
+  </w:num>
+  <w:num w:numId="10" w16cid:durableId="1951164951">
+    <w:abstractNumId w:val="11"/>
+  </w:num>
+  <w:num w:numId="11" w16cid:durableId="409545680">
     <w:abstractNumId w:val="9"/>
   </w:num>
-  <w:num w:numId="10" w16cid:durableId="1951164951">
-    <w:abstractNumId w:val="10"/>
+  <w:num w:numId="12" w16cid:durableId="20204203">
+    <w:abstractNumId w:val="12"/>
   </w:num>
-  <w:num w:numId="11" w16cid:durableId="409545680">
+  <w:num w:numId="13" w16cid:durableId="672562586">
     <w:abstractNumId w:val="8"/>
-  </w:num>
-  <w:num w:numId="12" w16cid:durableId="20204203">
-    <w:abstractNumId w:val="11"/>
   </w:num>
 </w:numbering>
 </file>

</xml_diff>